<commit_message>
final modification of week3-4
</commit_message>
<xml_diff>
--- a/week3_4/week3_4.docx
+++ b/week3_4/week3_4.docx
@@ -1861,7 +1861,6 @@
           <w:lang w:val="en-US" w:eastAsia="zh-CN"/>
         </w:rPr>
       </w:pPr>
-      <w:bookmarkStart w:id="0" w:name="_GoBack"/>
       <w:r>
         <w:drawing>
           <wp:anchor distT="0" distB="0" distL="114935" distR="114935" simplePos="0" relativeHeight="251671552" behindDoc="1" locked="0" layoutInCell="1" allowOverlap="1">
@@ -1913,7 +1912,6 @@
           </wp:anchor>
         </w:drawing>
       </w:r>
-      <w:bookmarkEnd w:id="0"/>
     </w:p>
     <w:p>
       <w:pPr>
@@ -1952,6 +1950,1856 @@
           <w:lang w:val="en-US" w:eastAsia="zh-CN"/>
         </w:rPr>
       </w:pPr>
+    </w:p>
+    <w:p>
+      <w:pPr>
+        <w:bidi w:val="0"/>
+        <w:rPr>
+          <w:rFonts w:hint="default" w:asciiTheme="minorHAnsi" w:hAnsiTheme="minorHAnsi" w:eastAsiaTheme="minorEastAsia" w:cstheme="minorBidi"/>
+          <w:kern w:val="2"/>
+          <w:sz w:val="21"/>
+          <w:szCs w:val="24"/>
+          <w:lang w:val="en-US" w:eastAsia="zh-CN" w:bidi="ar-SA"/>
+        </w:rPr>
+      </w:pPr>
+    </w:p>
+    <w:p>
+      <w:pPr>
+        <w:bidi w:val="0"/>
+        <w:rPr>
+          <w:rFonts w:hint="default"/>
+          <w:lang w:val="en-US" w:eastAsia="zh-CN"/>
+        </w:rPr>
+      </w:pPr>
+    </w:p>
+    <w:p>
+      <w:pPr>
+        <w:bidi w:val="0"/>
+        <w:rPr>
+          <w:rFonts w:hint="default"/>
+          <w:lang w:val="en-US" w:eastAsia="zh-CN"/>
+        </w:rPr>
+      </w:pPr>
+    </w:p>
+    <w:p>
+      <w:pPr>
+        <w:bidi w:val="0"/>
+        <w:rPr>
+          <w:rFonts w:hint="default"/>
+          <w:lang w:val="en-US" w:eastAsia="zh-CN"/>
+        </w:rPr>
+      </w:pPr>
+    </w:p>
+    <w:p>
+      <w:pPr>
+        <w:bidi w:val="0"/>
+        <w:rPr>
+          <w:rFonts w:hint="default"/>
+          <w:lang w:val="en-US" w:eastAsia="zh-CN"/>
+        </w:rPr>
+      </w:pPr>
+    </w:p>
+    <w:p>
+      <w:pPr>
+        <w:bidi w:val="0"/>
+        <w:rPr>
+          <w:rFonts w:hint="default"/>
+          <w:lang w:val="en-US" w:eastAsia="zh-CN"/>
+        </w:rPr>
+      </w:pPr>
+    </w:p>
+    <w:p>
+      <w:pPr>
+        <w:bidi w:val="0"/>
+        <w:rPr>
+          <w:rFonts w:hint="default"/>
+          <w:lang w:val="en-US" w:eastAsia="zh-CN"/>
+        </w:rPr>
+      </w:pPr>
+    </w:p>
+    <w:p>
+      <w:pPr>
+        <w:bidi w:val="0"/>
+        <w:rPr>
+          <w:rFonts w:hint="default"/>
+          <w:lang w:val="en-US" w:eastAsia="zh-CN"/>
+        </w:rPr>
+      </w:pPr>
+    </w:p>
+    <w:p>
+      <w:pPr>
+        <w:bidi w:val="0"/>
+        <w:rPr>
+          <w:rFonts w:hint="default"/>
+          <w:lang w:val="en-US" w:eastAsia="zh-CN"/>
+        </w:rPr>
+      </w:pPr>
+    </w:p>
+    <w:p>
+      <w:pPr>
+        <w:bidi w:val="0"/>
+        <w:rPr>
+          <w:rFonts w:hint="default"/>
+          <w:lang w:val="en-US" w:eastAsia="zh-CN"/>
+        </w:rPr>
+      </w:pPr>
+    </w:p>
+    <w:p>
+      <w:pPr>
+        <w:rPr>
+          <w:rFonts w:hint="default" w:ascii="Times New Roman" w:hAnsi="Times New Roman" w:cs="Times New Roman"/>
+          <w:sz w:val="28"/>
+          <w:szCs w:val="28"/>
+          <w:lang w:val="en-US" w:eastAsia="zh-CN"/>
+        </w:rPr>
+      </w:pPr>
+    </w:p>
+    <w:p>
+      <w:pPr>
+        <w:rPr>
+          <w:rFonts w:hint="default" w:ascii="Times New Roman" w:hAnsi="Times New Roman" w:cs="Times New Roman"/>
+          <w:sz w:val="28"/>
+          <w:szCs w:val="28"/>
+          <w:lang w:val="en-US" w:eastAsia="zh-CN"/>
+        </w:rPr>
+      </w:pPr>
+    </w:p>
+    <w:p>
+      <w:pPr>
+        <w:rPr>
+          <w:rFonts w:hint="default" w:ascii="Times New Roman" w:hAnsi="Times New Roman" w:cs="Times New Roman"/>
+          <w:sz w:val="28"/>
+          <w:szCs w:val="28"/>
+          <w:lang w:val="en-US" w:eastAsia="zh-CN"/>
+        </w:rPr>
+      </w:pPr>
+    </w:p>
+    <w:p>
+      <w:pPr>
+        <w:rPr>
+          <w:rFonts w:hint="default" w:ascii="Times New Roman" w:hAnsi="Times New Roman" w:cs="Times New Roman"/>
+          <w:sz w:val="28"/>
+          <w:szCs w:val="28"/>
+          <w:lang w:val="en-US" w:eastAsia="zh-CN"/>
+        </w:rPr>
+      </w:pPr>
+    </w:p>
+    <w:p>
+      <w:pPr>
+        <w:rPr>
+          <w:rFonts w:hint="default" w:ascii="Times New Roman" w:hAnsi="Times New Roman" w:cs="Times New Roman"/>
+          <w:sz w:val="28"/>
+          <w:szCs w:val="28"/>
+          <w:lang w:val="en-US" w:eastAsia="zh-CN"/>
+        </w:rPr>
+      </w:pPr>
+    </w:p>
+    <w:p>
+      <w:pPr>
+        <w:rPr>
+          <w:rFonts w:hint="default" w:ascii="Times New Roman" w:hAnsi="Times New Roman" w:cs="Times New Roman"/>
+          <w:sz w:val="28"/>
+          <w:szCs w:val="28"/>
+          <w:lang w:val="en-US" w:eastAsia="zh-CN"/>
+        </w:rPr>
+      </w:pPr>
+    </w:p>
+    <w:p>
+      <w:pPr>
+        <w:rPr>
+          <w:rFonts w:hint="default" w:ascii="Times New Roman" w:hAnsi="Times New Roman" w:cs="Times New Roman"/>
+          <w:sz w:val="28"/>
+          <w:szCs w:val="28"/>
+          <w:lang w:val="en-US" w:eastAsia="zh-CN"/>
+        </w:rPr>
+      </w:pPr>
+    </w:p>
+    <w:p>
+      <w:pPr>
+        <w:rPr>
+          <w:rFonts w:hint="default" w:ascii="Times New Roman" w:hAnsi="Times New Roman" w:cs="Times New Roman"/>
+          <w:sz w:val="28"/>
+          <w:szCs w:val="28"/>
+          <w:lang w:val="en-US" w:eastAsia="zh-CN"/>
+        </w:rPr>
+      </w:pPr>
+    </w:p>
+    <w:p>
+      <w:pPr>
+        <w:rPr>
+          <w:rFonts w:hint="default" w:ascii="Times New Roman" w:hAnsi="Times New Roman" w:cs="Times New Roman"/>
+          <w:sz w:val="28"/>
+          <w:szCs w:val="28"/>
+          <w:lang w:val="en-US" w:eastAsia="zh-CN"/>
+        </w:rPr>
+      </w:pPr>
+    </w:p>
+    <w:p>
+      <w:pPr>
+        <w:rPr>
+          <w:rFonts w:hint="default" w:ascii="Times New Roman" w:hAnsi="Times New Roman" w:cs="Times New Roman"/>
+          <w:sz w:val="28"/>
+          <w:szCs w:val="28"/>
+          <w:lang w:val="en-US" w:eastAsia="zh-CN"/>
+        </w:rPr>
+      </w:pPr>
+      <w:r>
+        <w:rPr>
+          <w:rFonts w:hint="default" w:ascii="Times New Roman" w:hAnsi="Times New Roman" w:cs="Times New Roman"/>
+          <w:sz w:val="28"/>
+          <w:szCs w:val="28"/>
+          <w:lang w:val="en-US" w:eastAsia="zh-CN"/>
+        </w:rPr>
+        <w:t>Activity 3</w:t>
+      </w:r>
+    </w:p>
+    <w:p>
+      <w:r>
+        <w:drawing>
+          <wp:anchor distT="0" distB="0" distL="114935" distR="114935" simplePos="0" relativeHeight="251672576" behindDoc="1" locked="0" layoutInCell="1" allowOverlap="1">
+            <wp:simplePos x="0" y="0"/>
+            <wp:positionH relativeFrom="column">
+              <wp:posOffset>-1103630</wp:posOffset>
+            </wp:positionH>
+            <wp:positionV relativeFrom="paragraph">
+              <wp:posOffset>72390</wp:posOffset>
+            </wp:positionV>
+            <wp:extent cx="7510145" cy="4222750"/>
+            <wp:effectExtent l="0" t="0" r="14605" b="6350"/>
+            <wp:wrapNone/>
+            <wp:docPr id="2" name="图片 1"/>
+            <wp:cNvGraphicFramePr>
+              <a:graphicFrameLocks xmlns:a="http://schemas.openxmlformats.org/drawingml/2006/main" noChangeAspect="1"/>
+            </wp:cNvGraphicFramePr>
+            <a:graphic xmlns:a="http://schemas.openxmlformats.org/drawingml/2006/main">
+              <a:graphicData uri="http://schemas.openxmlformats.org/drawingml/2006/picture">
+                <pic:pic xmlns:pic="http://schemas.openxmlformats.org/drawingml/2006/picture">
+                  <pic:nvPicPr>
+                    <pic:cNvPr id="2" name="图片 1"/>
+                    <pic:cNvPicPr>
+                      <a:picLocks noChangeAspect="1"/>
+                    </pic:cNvPicPr>
+                  </pic:nvPicPr>
+                  <pic:blipFill>
+                    <a:blip r:embed="rId17"/>
+                    <a:stretch>
+                      <a:fillRect/>
+                    </a:stretch>
+                  </pic:blipFill>
+                  <pic:spPr>
+                    <a:xfrm>
+                      <a:off x="0" y="0"/>
+                      <a:ext cx="7510145" cy="4222750"/>
+                    </a:xfrm>
+                    <a:prstGeom prst="rect">
+                      <a:avLst/>
+                    </a:prstGeom>
+                    <a:noFill/>
+                    <a:ln>
+                      <a:noFill/>
+                    </a:ln>
+                  </pic:spPr>
+                </pic:pic>
+              </a:graphicData>
+            </a:graphic>
+          </wp:anchor>
+        </w:drawing>
+      </w:r>
+    </w:p>
+    <w:p>
+      <w:pPr>
+        <w:bidi w:val="0"/>
+        <w:rPr>
+          <w:rFonts w:hint="default" w:asciiTheme="minorHAnsi" w:hAnsiTheme="minorHAnsi" w:eastAsiaTheme="minorEastAsia" w:cstheme="minorBidi"/>
+          <w:kern w:val="2"/>
+          <w:sz w:val="21"/>
+          <w:szCs w:val="24"/>
+          <w:lang w:val="en-US" w:eastAsia="zh-CN" w:bidi="ar-SA"/>
+        </w:rPr>
+      </w:pPr>
+    </w:p>
+    <w:p>
+      <w:pPr>
+        <w:bidi w:val="0"/>
+        <w:rPr>
+          <w:rFonts w:hint="default"/>
+          <w:lang w:val="en-US" w:eastAsia="zh-CN"/>
+        </w:rPr>
+      </w:pPr>
+    </w:p>
+    <w:p>
+      <w:pPr>
+        <w:bidi w:val="0"/>
+        <w:rPr>
+          <w:rFonts w:hint="default"/>
+          <w:lang w:val="en-US" w:eastAsia="zh-CN"/>
+        </w:rPr>
+      </w:pPr>
+    </w:p>
+    <w:p>
+      <w:pPr>
+        <w:bidi w:val="0"/>
+        <w:rPr>
+          <w:rFonts w:hint="default"/>
+          <w:lang w:val="en-US" w:eastAsia="zh-CN"/>
+        </w:rPr>
+      </w:pPr>
+    </w:p>
+    <w:p>
+      <w:pPr>
+        <w:bidi w:val="0"/>
+        <w:rPr>
+          <w:rFonts w:hint="default"/>
+          <w:lang w:val="en-US" w:eastAsia="zh-CN"/>
+        </w:rPr>
+      </w:pPr>
+    </w:p>
+    <w:p>
+      <w:pPr>
+        <w:bidi w:val="0"/>
+        <w:rPr>
+          <w:rFonts w:hint="default"/>
+          <w:lang w:val="en-US" w:eastAsia="zh-CN"/>
+        </w:rPr>
+      </w:pPr>
+    </w:p>
+    <w:p>
+      <w:pPr>
+        <w:bidi w:val="0"/>
+        <w:rPr>
+          <w:rFonts w:hint="default"/>
+          <w:lang w:val="en-US" w:eastAsia="zh-CN"/>
+        </w:rPr>
+      </w:pPr>
+    </w:p>
+    <w:p>
+      <w:pPr>
+        <w:bidi w:val="0"/>
+        <w:rPr>
+          <w:rFonts w:hint="default"/>
+          <w:lang w:val="en-US" w:eastAsia="zh-CN"/>
+        </w:rPr>
+      </w:pPr>
+    </w:p>
+    <w:p>
+      <w:pPr>
+        <w:bidi w:val="0"/>
+        <w:rPr>
+          <w:rFonts w:hint="default"/>
+          <w:lang w:val="en-US" w:eastAsia="zh-CN"/>
+        </w:rPr>
+      </w:pPr>
+    </w:p>
+    <w:p>
+      <w:pPr>
+        <w:bidi w:val="0"/>
+        <w:rPr>
+          <w:rFonts w:hint="default"/>
+          <w:lang w:val="en-US" w:eastAsia="zh-CN"/>
+        </w:rPr>
+      </w:pPr>
+    </w:p>
+    <w:p>
+      <w:pPr>
+        <w:bidi w:val="0"/>
+        <w:rPr>
+          <w:rFonts w:hint="default"/>
+          <w:lang w:val="en-US" w:eastAsia="zh-CN"/>
+        </w:rPr>
+      </w:pPr>
+    </w:p>
+    <w:p>
+      <w:pPr>
+        <w:bidi w:val="0"/>
+        <w:rPr>
+          <w:rFonts w:hint="default"/>
+          <w:lang w:val="en-US" w:eastAsia="zh-CN"/>
+        </w:rPr>
+      </w:pPr>
+    </w:p>
+    <w:p>
+      <w:pPr>
+        <w:bidi w:val="0"/>
+        <w:rPr>
+          <w:rFonts w:hint="default"/>
+          <w:lang w:val="en-US" w:eastAsia="zh-CN"/>
+        </w:rPr>
+      </w:pPr>
+    </w:p>
+    <w:p>
+      <w:pPr>
+        <w:bidi w:val="0"/>
+        <w:rPr>
+          <w:rFonts w:hint="default"/>
+          <w:lang w:val="en-US" w:eastAsia="zh-CN"/>
+        </w:rPr>
+      </w:pPr>
+    </w:p>
+    <w:p>
+      <w:pPr>
+        <w:bidi w:val="0"/>
+        <w:rPr>
+          <w:rFonts w:hint="default"/>
+          <w:lang w:val="en-US" w:eastAsia="zh-CN"/>
+        </w:rPr>
+      </w:pPr>
+    </w:p>
+    <w:p>
+      <w:pPr>
+        <w:bidi w:val="0"/>
+        <w:rPr>
+          <w:rFonts w:hint="default"/>
+          <w:lang w:val="en-US" w:eastAsia="zh-CN"/>
+        </w:rPr>
+      </w:pPr>
+    </w:p>
+    <w:p>
+      <w:pPr>
+        <w:bidi w:val="0"/>
+        <w:rPr>
+          <w:rFonts w:hint="default"/>
+          <w:lang w:val="en-US" w:eastAsia="zh-CN"/>
+        </w:rPr>
+      </w:pPr>
+    </w:p>
+    <w:p>
+      <w:pPr>
+        <w:bidi w:val="0"/>
+        <w:rPr>
+          <w:rFonts w:hint="default"/>
+          <w:lang w:val="en-US" w:eastAsia="zh-CN"/>
+        </w:rPr>
+      </w:pPr>
+    </w:p>
+    <w:p>
+      <w:pPr>
+        <w:bidi w:val="0"/>
+        <w:rPr>
+          <w:rFonts w:hint="default"/>
+          <w:lang w:val="en-US" w:eastAsia="zh-CN"/>
+        </w:rPr>
+      </w:pPr>
+    </w:p>
+    <w:p>
+      <w:pPr>
+        <w:bidi w:val="0"/>
+        <w:rPr>
+          <w:rFonts w:hint="default"/>
+          <w:lang w:val="en-US" w:eastAsia="zh-CN"/>
+        </w:rPr>
+      </w:pPr>
+    </w:p>
+    <w:p>
+      <w:pPr>
+        <w:bidi w:val="0"/>
+        <w:rPr>
+          <w:rFonts w:hint="default"/>
+          <w:lang w:val="en-US" w:eastAsia="zh-CN"/>
+        </w:rPr>
+      </w:pPr>
+    </w:p>
+    <w:p>
+      <w:pPr>
+        <w:bidi w:val="0"/>
+        <w:rPr>
+          <w:rFonts w:hint="default"/>
+          <w:lang w:val="en-US" w:eastAsia="zh-CN"/>
+        </w:rPr>
+      </w:pPr>
+      <w:r>
+        <w:drawing>
+          <wp:anchor distT="0" distB="0" distL="114935" distR="114935" simplePos="0" relativeHeight="251673600" behindDoc="1" locked="0" layoutInCell="1" allowOverlap="1">
+            <wp:simplePos x="0" y="0"/>
+            <wp:positionH relativeFrom="column">
+              <wp:posOffset>-1092835</wp:posOffset>
+            </wp:positionH>
+            <wp:positionV relativeFrom="paragraph">
+              <wp:posOffset>154305</wp:posOffset>
+            </wp:positionV>
+            <wp:extent cx="7487285" cy="3804920"/>
+            <wp:effectExtent l="0" t="0" r="18415" b="5080"/>
+            <wp:wrapNone/>
+            <wp:docPr id="15" name="图片 2"/>
+            <wp:cNvGraphicFramePr>
+              <a:graphicFrameLocks xmlns:a="http://schemas.openxmlformats.org/drawingml/2006/main" noChangeAspect="1"/>
+            </wp:cNvGraphicFramePr>
+            <a:graphic xmlns:a="http://schemas.openxmlformats.org/drawingml/2006/main">
+              <a:graphicData uri="http://schemas.openxmlformats.org/drawingml/2006/picture">
+                <pic:pic xmlns:pic="http://schemas.openxmlformats.org/drawingml/2006/picture">
+                  <pic:nvPicPr>
+                    <pic:cNvPr id="15" name="图片 2"/>
+                    <pic:cNvPicPr>
+                      <a:picLocks noChangeAspect="1"/>
+                    </pic:cNvPicPr>
+                  </pic:nvPicPr>
+                  <pic:blipFill>
+                    <a:blip r:embed="rId18"/>
+                    <a:stretch>
+                      <a:fillRect/>
+                    </a:stretch>
+                  </pic:blipFill>
+                  <pic:spPr>
+                    <a:xfrm>
+                      <a:off x="0" y="0"/>
+                      <a:ext cx="7487285" cy="3804920"/>
+                    </a:xfrm>
+                    <a:prstGeom prst="rect">
+                      <a:avLst/>
+                    </a:prstGeom>
+                    <a:noFill/>
+                    <a:ln>
+                      <a:noFill/>
+                    </a:ln>
+                  </pic:spPr>
+                </pic:pic>
+              </a:graphicData>
+            </a:graphic>
+          </wp:anchor>
+        </w:drawing>
+      </w:r>
+    </w:p>
+    <w:p>
+      <w:pPr>
+        <w:tabs>
+          <w:tab w:val="left" w:pos="909"/>
+        </w:tabs>
+        <w:bidi w:val="0"/>
+        <w:jc w:val="left"/>
+        <w:rPr>
+          <w:rFonts w:hint="default"/>
+          <w:lang w:val="en-US" w:eastAsia="zh-CN"/>
+        </w:rPr>
+        <w:sectPr>
+          <w:pgSz w:w="11906" w:h="16838"/>
+          <w:pgMar w:top="1440" w:right="1800" w:bottom="1440" w:left="1800" w:header="851" w:footer="992" w:gutter="0"/>
+          <w:cols w:space="425" w:num="1"/>
+          <w:docGrid w:type="lines" w:linePitch="312" w:charSpace="0"/>
+        </w:sectPr>
+      </w:pPr>
+      <w:r>
+        <w:rPr>
+          <w:rFonts w:hint="default"/>
+          <w:lang w:val="en-US" w:eastAsia="zh-CN"/>
+        </w:rPr>
+        <w:tab/>
+      </w:r>
+    </w:p>
+    <w:p>
+      <w:pPr>
+        <w:tabs>
+          <w:tab w:val="left" w:pos="909"/>
+        </w:tabs>
+        <w:bidi w:val="0"/>
+        <w:jc w:val="left"/>
+      </w:pPr>
+      <w:r>
+        <w:drawing>
+          <wp:anchor distT="0" distB="0" distL="114935" distR="114935" simplePos="0" relativeHeight="251674624" behindDoc="1" locked="0" layoutInCell="1" allowOverlap="1">
+            <wp:simplePos x="0" y="0"/>
+            <wp:positionH relativeFrom="column">
+              <wp:posOffset>-1075690</wp:posOffset>
+            </wp:positionH>
+            <wp:positionV relativeFrom="paragraph">
+              <wp:posOffset>45720</wp:posOffset>
+            </wp:positionV>
+            <wp:extent cx="7373620" cy="4564380"/>
+            <wp:effectExtent l="0" t="0" r="17780" b="7620"/>
+            <wp:wrapNone/>
+            <wp:docPr id="16" name="图片 3"/>
+            <wp:cNvGraphicFramePr>
+              <a:graphicFrameLocks xmlns:a="http://schemas.openxmlformats.org/drawingml/2006/main" noChangeAspect="1"/>
+            </wp:cNvGraphicFramePr>
+            <a:graphic xmlns:a="http://schemas.openxmlformats.org/drawingml/2006/main">
+              <a:graphicData uri="http://schemas.openxmlformats.org/drawingml/2006/picture">
+                <pic:pic xmlns:pic="http://schemas.openxmlformats.org/drawingml/2006/picture">
+                  <pic:nvPicPr>
+                    <pic:cNvPr id="16" name="图片 3"/>
+                    <pic:cNvPicPr>
+                      <a:picLocks noChangeAspect="1"/>
+                    </pic:cNvPicPr>
+                  </pic:nvPicPr>
+                  <pic:blipFill>
+                    <a:blip r:embed="rId19"/>
+                    <a:stretch>
+                      <a:fillRect/>
+                    </a:stretch>
+                  </pic:blipFill>
+                  <pic:spPr>
+                    <a:xfrm>
+                      <a:off x="0" y="0"/>
+                      <a:ext cx="7373620" cy="4564380"/>
+                    </a:xfrm>
+                    <a:prstGeom prst="rect">
+                      <a:avLst/>
+                    </a:prstGeom>
+                    <a:noFill/>
+                    <a:ln>
+                      <a:noFill/>
+                    </a:ln>
+                  </pic:spPr>
+                </pic:pic>
+              </a:graphicData>
+            </a:graphic>
+          </wp:anchor>
+        </w:drawing>
+      </w:r>
+    </w:p>
+    <w:p>
+      <w:pPr>
+        <w:bidi w:val="0"/>
+        <w:rPr>
+          <w:rFonts w:hint="default" w:asciiTheme="minorHAnsi" w:hAnsiTheme="minorHAnsi" w:eastAsiaTheme="minorEastAsia" w:cstheme="minorBidi"/>
+          <w:kern w:val="2"/>
+          <w:sz w:val="21"/>
+          <w:szCs w:val="24"/>
+          <w:lang w:val="en-US" w:eastAsia="zh-CN" w:bidi="ar-SA"/>
+        </w:rPr>
+      </w:pPr>
+    </w:p>
+    <w:p>
+      <w:pPr>
+        <w:bidi w:val="0"/>
+        <w:rPr>
+          <w:rFonts w:hint="default"/>
+          <w:lang w:val="en-US" w:eastAsia="zh-CN"/>
+        </w:rPr>
+      </w:pPr>
+    </w:p>
+    <w:p>
+      <w:pPr>
+        <w:bidi w:val="0"/>
+        <w:rPr>
+          <w:rFonts w:hint="default"/>
+          <w:lang w:val="en-US" w:eastAsia="zh-CN"/>
+        </w:rPr>
+      </w:pPr>
+    </w:p>
+    <w:p>
+      <w:pPr>
+        <w:bidi w:val="0"/>
+        <w:rPr>
+          <w:rFonts w:hint="default"/>
+          <w:lang w:val="en-US" w:eastAsia="zh-CN"/>
+        </w:rPr>
+      </w:pPr>
+    </w:p>
+    <w:p>
+      <w:pPr>
+        <w:bidi w:val="0"/>
+        <w:rPr>
+          <w:rFonts w:hint="default"/>
+          <w:lang w:val="en-US" w:eastAsia="zh-CN"/>
+        </w:rPr>
+      </w:pPr>
+    </w:p>
+    <w:p>
+      <w:pPr>
+        <w:bidi w:val="0"/>
+        <w:rPr>
+          <w:rFonts w:hint="default"/>
+          <w:lang w:val="en-US" w:eastAsia="zh-CN"/>
+        </w:rPr>
+      </w:pPr>
+    </w:p>
+    <w:p>
+      <w:pPr>
+        <w:bidi w:val="0"/>
+        <w:rPr>
+          <w:rFonts w:hint="default"/>
+          <w:lang w:val="en-US" w:eastAsia="zh-CN"/>
+        </w:rPr>
+      </w:pPr>
+    </w:p>
+    <w:p>
+      <w:pPr>
+        <w:bidi w:val="0"/>
+        <w:rPr>
+          <w:rFonts w:hint="default"/>
+          <w:lang w:val="en-US" w:eastAsia="zh-CN"/>
+        </w:rPr>
+      </w:pPr>
+    </w:p>
+    <w:p>
+      <w:pPr>
+        <w:bidi w:val="0"/>
+        <w:rPr>
+          <w:rFonts w:hint="default"/>
+          <w:lang w:val="en-US" w:eastAsia="zh-CN"/>
+        </w:rPr>
+      </w:pPr>
+    </w:p>
+    <w:p>
+      <w:pPr>
+        <w:bidi w:val="0"/>
+        <w:rPr>
+          <w:rFonts w:hint="default"/>
+          <w:lang w:val="en-US" w:eastAsia="zh-CN"/>
+        </w:rPr>
+      </w:pPr>
+    </w:p>
+    <w:p>
+      <w:pPr>
+        <w:bidi w:val="0"/>
+        <w:rPr>
+          <w:rFonts w:hint="default"/>
+          <w:lang w:val="en-US" w:eastAsia="zh-CN"/>
+        </w:rPr>
+      </w:pPr>
+    </w:p>
+    <w:p>
+      <w:pPr>
+        <w:bidi w:val="0"/>
+        <w:rPr>
+          <w:rFonts w:hint="default"/>
+          <w:lang w:val="en-US" w:eastAsia="zh-CN"/>
+        </w:rPr>
+      </w:pPr>
+    </w:p>
+    <w:p>
+      <w:pPr>
+        <w:bidi w:val="0"/>
+        <w:rPr>
+          <w:rFonts w:hint="default"/>
+          <w:lang w:val="en-US" w:eastAsia="zh-CN"/>
+        </w:rPr>
+      </w:pPr>
+    </w:p>
+    <w:p>
+      <w:pPr>
+        <w:bidi w:val="0"/>
+        <w:rPr>
+          <w:rFonts w:hint="default"/>
+          <w:lang w:val="en-US" w:eastAsia="zh-CN"/>
+        </w:rPr>
+      </w:pPr>
+    </w:p>
+    <w:p>
+      <w:pPr>
+        <w:bidi w:val="0"/>
+        <w:rPr>
+          <w:rFonts w:hint="default"/>
+          <w:lang w:val="en-US" w:eastAsia="zh-CN"/>
+        </w:rPr>
+      </w:pPr>
+    </w:p>
+    <w:p>
+      <w:pPr>
+        <w:bidi w:val="0"/>
+        <w:rPr>
+          <w:rFonts w:hint="default"/>
+          <w:lang w:val="en-US" w:eastAsia="zh-CN"/>
+        </w:rPr>
+      </w:pPr>
+    </w:p>
+    <w:p>
+      <w:pPr>
+        <w:bidi w:val="0"/>
+        <w:rPr>
+          <w:rFonts w:hint="default"/>
+          <w:lang w:val="en-US" w:eastAsia="zh-CN"/>
+        </w:rPr>
+      </w:pPr>
+    </w:p>
+    <w:p>
+      <w:pPr>
+        <w:bidi w:val="0"/>
+        <w:rPr>
+          <w:rFonts w:hint="default"/>
+          <w:lang w:val="en-US" w:eastAsia="zh-CN"/>
+        </w:rPr>
+      </w:pPr>
+    </w:p>
+    <w:p>
+      <w:pPr>
+        <w:bidi w:val="0"/>
+        <w:rPr>
+          <w:rFonts w:hint="default"/>
+          <w:lang w:val="en-US" w:eastAsia="zh-CN"/>
+        </w:rPr>
+      </w:pPr>
+    </w:p>
+    <w:p>
+      <w:pPr>
+        <w:bidi w:val="0"/>
+        <w:rPr>
+          <w:rFonts w:hint="default"/>
+          <w:lang w:val="en-US" w:eastAsia="zh-CN"/>
+        </w:rPr>
+      </w:pPr>
+    </w:p>
+    <w:p>
+      <w:pPr>
+        <w:bidi w:val="0"/>
+        <w:rPr>
+          <w:rFonts w:hint="default"/>
+          <w:lang w:val="en-US" w:eastAsia="zh-CN"/>
+        </w:rPr>
+      </w:pPr>
+    </w:p>
+    <w:p>
+      <w:pPr>
+        <w:bidi w:val="0"/>
+        <w:rPr>
+          <w:rFonts w:hint="default"/>
+          <w:lang w:val="en-US" w:eastAsia="zh-CN"/>
+        </w:rPr>
+      </w:pPr>
+    </w:p>
+    <w:p>
+      <w:pPr>
+        <w:bidi w:val="0"/>
+        <w:rPr>
+          <w:rFonts w:hint="default"/>
+          <w:lang w:val="en-US" w:eastAsia="zh-CN"/>
+        </w:rPr>
+      </w:pPr>
+    </w:p>
+    <w:p>
+      <w:pPr>
+        <w:bidi w:val="0"/>
+        <w:rPr>
+          <w:rFonts w:hint="default"/>
+          <w:lang w:val="en-US" w:eastAsia="zh-CN"/>
+        </w:rPr>
+      </w:pPr>
+    </w:p>
+    <w:p>
+      <w:pPr>
+        <w:bidi w:val="0"/>
+        <w:rPr>
+          <w:rFonts w:hint="default"/>
+          <w:lang w:val="en-US" w:eastAsia="zh-CN"/>
+        </w:rPr>
+      </w:pPr>
+      <w:r>
+        <w:drawing>
+          <wp:anchor distT="0" distB="0" distL="114935" distR="114935" simplePos="0" relativeHeight="251675648" behindDoc="1" locked="0" layoutInCell="1" allowOverlap="1">
+            <wp:simplePos x="0" y="0"/>
+            <wp:positionH relativeFrom="column">
+              <wp:posOffset>-1094740</wp:posOffset>
+            </wp:positionH>
+            <wp:positionV relativeFrom="paragraph">
+              <wp:posOffset>28575</wp:posOffset>
+            </wp:positionV>
+            <wp:extent cx="7483475" cy="3635375"/>
+            <wp:effectExtent l="0" t="0" r="3175" b="3175"/>
+            <wp:wrapNone/>
+            <wp:docPr id="17" name="图片 4"/>
+            <wp:cNvGraphicFramePr>
+              <a:graphicFrameLocks xmlns:a="http://schemas.openxmlformats.org/drawingml/2006/main" noChangeAspect="1"/>
+            </wp:cNvGraphicFramePr>
+            <a:graphic xmlns:a="http://schemas.openxmlformats.org/drawingml/2006/main">
+              <a:graphicData uri="http://schemas.openxmlformats.org/drawingml/2006/picture">
+                <pic:pic xmlns:pic="http://schemas.openxmlformats.org/drawingml/2006/picture">
+                  <pic:nvPicPr>
+                    <pic:cNvPr id="17" name="图片 4"/>
+                    <pic:cNvPicPr>
+                      <a:picLocks noChangeAspect="1"/>
+                    </pic:cNvPicPr>
+                  </pic:nvPicPr>
+                  <pic:blipFill>
+                    <a:blip r:embed="rId20"/>
+                    <a:stretch>
+                      <a:fillRect/>
+                    </a:stretch>
+                  </pic:blipFill>
+                  <pic:spPr>
+                    <a:xfrm>
+                      <a:off x="0" y="0"/>
+                      <a:ext cx="7483475" cy="3635375"/>
+                    </a:xfrm>
+                    <a:prstGeom prst="rect">
+                      <a:avLst/>
+                    </a:prstGeom>
+                    <a:noFill/>
+                    <a:ln>
+                      <a:noFill/>
+                    </a:ln>
+                  </pic:spPr>
+                </pic:pic>
+              </a:graphicData>
+            </a:graphic>
+          </wp:anchor>
+        </w:drawing>
+      </w:r>
+    </w:p>
+    <w:p>
+      <w:pPr>
+        <w:bidi w:val="0"/>
+        <w:ind w:firstLine="522" w:firstLineChars="0"/>
+        <w:jc w:val="left"/>
+        <w:rPr>
+          <w:rFonts w:hint="default"/>
+          <w:lang w:val="en-US" w:eastAsia="zh-CN"/>
+        </w:rPr>
+        <w:sectPr>
+          <w:pgSz w:w="11906" w:h="16838"/>
+          <w:pgMar w:top="1440" w:right="1800" w:bottom="1440" w:left="1800" w:header="851" w:footer="992" w:gutter="0"/>
+          <w:cols w:space="425" w:num="1"/>
+          <w:docGrid w:type="lines" w:linePitch="312" w:charSpace="0"/>
+        </w:sectPr>
+      </w:pPr>
+    </w:p>
+    <w:p>
+      <w:pPr>
+        <w:bidi w:val="0"/>
+        <w:ind w:firstLine="522" w:firstLineChars="0"/>
+        <w:jc w:val="left"/>
+      </w:pPr>
+      <w:r>
+        <w:drawing>
+          <wp:anchor distT="0" distB="0" distL="114935" distR="114935" simplePos="0" relativeHeight="251676672" behindDoc="1" locked="0" layoutInCell="1" allowOverlap="1">
+            <wp:simplePos x="0" y="0"/>
+            <wp:positionH relativeFrom="column">
+              <wp:posOffset>-1151255</wp:posOffset>
+            </wp:positionH>
+            <wp:positionV relativeFrom="paragraph">
+              <wp:posOffset>97155</wp:posOffset>
+            </wp:positionV>
+            <wp:extent cx="7541895" cy="3390900"/>
+            <wp:effectExtent l="0" t="0" r="1905" b="0"/>
+            <wp:wrapNone/>
+            <wp:docPr id="18" name="图片 5"/>
+            <wp:cNvGraphicFramePr>
+              <a:graphicFrameLocks xmlns:a="http://schemas.openxmlformats.org/drawingml/2006/main" noChangeAspect="1"/>
+            </wp:cNvGraphicFramePr>
+            <a:graphic xmlns:a="http://schemas.openxmlformats.org/drawingml/2006/main">
+              <a:graphicData uri="http://schemas.openxmlformats.org/drawingml/2006/picture">
+                <pic:pic xmlns:pic="http://schemas.openxmlformats.org/drawingml/2006/picture">
+                  <pic:nvPicPr>
+                    <pic:cNvPr id="18" name="图片 5"/>
+                    <pic:cNvPicPr>
+                      <a:picLocks noChangeAspect="1"/>
+                    </pic:cNvPicPr>
+                  </pic:nvPicPr>
+                  <pic:blipFill>
+                    <a:blip r:embed="rId21"/>
+                    <a:stretch>
+                      <a:fillRect/>
+                    </a:stretch>
+                  </pic:blipFill>
+                  <pic:spPr>
+                    <a:xfrm>
+                      <a:off x="0" y="0"/>
+                      <a:ext cx="7541895" cy="3390900"/>
+                    </a:xfrm>
+                    <a:prstGeom prst="rect">
+                      <a:avLst/>
+                    </a:prstGeom>
+                    <a:noFill/>
+                    <a:ln>
+                      <a:noFill/>
+                    </a:ln>
+                  </pic:spPr>
+                </pic:pic>
+              </a:graphicData>
+            </a:graphic>
+          </wp:anchor>
+        </w:drawing>
+      </w:r>
+    </w:p>
+    <w:p>
+      <w:pPr>
+        <w:bidi w:val="0"/>
+        <w:rPr>
+          <w:rFonts w:hint="default" w:asciiTheme="minorHAnsi" w:hAnsiTheme="minorHAnsi" w:eastAsiaTheme="minorEastAsia" w:cstheme="minorBidi"/>
+          <w:kern w:val="2"/>
+          <w:sz w:val="21"/>
+          <w:szCs w:val="24"/>
+          <w:lang w:val="en-US" w:eastAsia="zh-CN" w:bidi="ar-SA"/>
+        </w:rPr>
+      </w:pPr>
+    </w:p>
+    <w:p>
+      <w:pPr>
+        <w:bidi w:val="0"/>
+        <w:rPr>
+          <w:rFonts w:hint="default"/>
+          <w:lang w:val="en-US" w:eastAsia="zh-CN"/>
+        </w:rPr>
+      </w:pPr>
+    </w:p>
+    <w:p>
+      <w:pPr>
+        <w:bidi w:val="0"/>
+        <w:rPr>
+          <w:rFonts w:hint="default"/>
+          <w:lang w:val="en-US" w:eastAsia="zh-CN"/>
+        </w:rPr>
+      </w:pPr>
+    </w:p>
+    <w:p>
+      <w:pPr>
+        <w:bidi w:val="0"/>
+        <w:rPr>
+          <w:rFonts w:hint="default"/>
+          <w:lang w:val="en-US" w:eastAsia="zh-CN"/>
+        </w:rPr>
+      </w:pPr>
+    </w:p>
+    <w:p>
+      <w:pPr>
+        <w:bidi w:val="0"/>
+        <w:rPr>
+          <w:rFonts w:hint="default"/>
+          <w:lang w:val="en-US" w:eastAsia="zh-CN"/>
+        </w:rPr>
+      </w:pPr>
+    </w:p>
+    <w:p>
+      <w:pPr>
+        <w:bidi w:val="0"/>
+        <w:rPr>
+          <w:rFonts w:hint="default"/>
+          <w:lang w:val="en-US" w:eastAsia="zh-CN"/>
+        </w:rPr>
+      </w:pPr>
+    </w:p>
+    <w:p>
+      <w:pPr>
+        <w:bidi w:val="0"/>
+        <w:rPr>
+          <w:rFonts w:hint="default"/>
+          <w:lang w:val="en-US" w:eastAsia="zh-CN"/>
+        </w:rPr>
+      </w:pPr>
+    </w:p>
+    <w:p>
+      <w:pPr>
+        <w:bidi w:val="0"/>
+        <w:rPr>
+          <w:rFonts w:hint="default"/>
+          <w:lang w:val="en-US" w:eastAsia="zh-CN"/>
+        </w:rPr>
+      </w:pPr>
+    </w:p>
+    <w:p>
+      <w:pPr>
+        <w:bidi w:val="0"/>
+        <w:rPr>
+          <w:rFonts w:hint="default"/>
+          <w:lang w:val="en-US" w:eastAsia="zh-CN"/>
+        </w:rPr>
+      </w:pPr>
+    </w:p>
+    <w:p>
+      <w:pPr>
+        <w:bidi w:val="0"/>
+        <w:rPr>
+          <w:rFonts w:hint="default"/>
+          <w:lang w:val="en-US" w:eastAsia="zh-CN"/>
+        </w:rPr>
+      </w:pPr>
+    </w:p>
+    <w:p>
+      <w:pPr>
+        <w:bidi w:val="0"/>
+        <w:rPr>
+          <w:rFonts w:hint="default"/>
+          <w:lang w:val="en-US" w:eastAsia="zh-CN"/>
+        </w:rPr>
+      </w:pPr>
+    </w:p>
+    <w:p>
+      <w:pPr>
+        <w:bidi w:val="0"/>
+        <w:rPr>
+          <w:rFonts w:hint="default"/>
+          <w:lang w:val="en-US" w:eastAsia="zh-CN"/>
+        </w:rPr>
+      </w:pPr>
+    </w:p>
+    <w:p>
+      <w:pPr>
+        <w:bidi w:val="0"/>
+        <w:rPr>
+          <w:rFonts w:hint="default"/>
+          <w:lang w:val="en-US" w:eastAsia="zh-CN"/>
+        </w:rPr>
+      </w:pPr>
+    </w:p>
+    <w:p>
+      <w:pPr>
+        <w:bidi w:val="0"/>
+        <w:rPr>
+          <w:rFonts w:hint="default"/>
+          <w:lang w:val="en-US" w:eastAsia="zh-CN"/>
+        </w:rPr>
+      </w:pPr>
+    </w:p>
+    <w:p>
+      <w:pPr>
+        <w:bidi w:val="0"/>
+        <w:rPr>
+          <w:rFonts w:hint="default"/>
+          <w:lang w:val="en-US" w:eastAsia="zh-CN"/>
+        </w:rPr>
+      </w:pPr>
+    </w:p>
+    <w:p>
+      <w:pPr>
+        <w:bidi w:val="0"/>
+        <w:rPr>
+          <w:rFonts w:hint="default"/>
+          <w:lang w:val="en-US" w:eastAsia="zh-CN"/>
+        </w:rPr>
+      </w:pPr>
+    </w:p>
+    <w:p>
+      <w:pPr>
+        <w:bidi w:val="0"/>
+        <w:rPr>
+          <w:rFonts w:hint="default"/>
+          <w:lang w:val="en-US" w:eastAsia="zh-CN"/>
+        </w:rPr>
+      </w:pPr>
+    </w:p>
+    <w:p>
+      <w:pPr>
+        <w:bidi w:val="0"/>
+        <w:rPr>
+          <w:rFonts w:hint="default"/>
+          <w:lang w:val="en-US" w:eastAsia="zh-CN"/>
+        </w:rPr>
+      </w:pPr>
+    </w:p>
+    <w:p>
+      <w:pPr>
+        <w:bidi w:val="0"/>
+        <w:rPr>
+          <w:rFonts w:hint="default"/>
+          <w:lang w:val="en-US" w:eastAsia="zh-CN"/>
+        </w:rPr>
+      </w:pPr>
+    </w:p>
+    <w:p>
+      <w:pPr>
+        <w:bidi w:val="0"/>
+        <w:rPr>
+          <w:rFonts w:hint="default"/>
+          <w:lang w:val="en-US" w:eastAsia="zh-CN"/>
+        </w:rPr>
+      </w:pPr>
+    </w:p>
+    <w:p>
+      <w:pPr>
+        <w:bidi w:val="0"/>
+        <w:rPr>
+          <w:rFonts w:hint="default"/>
+          <w:lang w:val="en-US" w:eastAsia="zh-CN"/>
+        </w:rPr>
+      </w:pPr>
+      <w:r>
+        <w:drawing>
+          <wp:anchor distT="0" distB="0" distL="114935" distR="114935" simplePos="0" relativeHeight="251677696" behindDoc="1" locked="0" layoutInCell="1" allowOverlap="1">
+            <wp:simplePos x="0" y="0"/>
+            <wp:positionH relativeFrom="column">
+              <wp:posOffset>-1170305</wp:posOffset>
+            </wp:positionH>
+            <wp:positionV relativeFrom="paragraph">
+              <wp:posOffset>128905</wp:posOffset>
+            </wp:positionV>
+            <wp:extent cx="7553960" cy="3328035"/>
+            <wp:effectExtent l="0" t="0" r="8890" b="5715"/>
+            <wp:wrapNone/>
+            <wp:docPr id="19" name="图片 6"/>
+            <wp:cNvGraphicFramePr>
+              <a:graphicFrameLocks xmlns:a="http://schemas.openxmlformats.org/drawingml/2006/main" noChangeAspect="1"/>
+            </wp:cNvGraphicFramePr>
+            <a:graphic xmlns:a="http://schemas.openxmlformats.org/drawingml/2006/main">
+              <a:graphicData uri="http://schemas.openxmlformats.org/drawingml/2006/picture">
+                <pic:pic xmlns:pic="http://schemas.openxmlformats.org/drawingml/2006/picture">
+                  <pic:nvPicPr>
+                    <pic:cNvPr id="19" name="图片 6"/>
+                    <pic:cNvPicPr>
+                      <a:picLocks noChangeAspect="1"/>
+                    </pic:cNvPicPr>
+                  </pic:nvPicPr>
+                  <pic:blipFill>
+                    <a:blip r:embed="rId22"/>
+                    <a:stretch>
+                      <a:fillRect/>
+                    </a:stretch>
+                  </pic:blipFill>
+                  <pic:spPr>
+                    <a:xfrm>
+                      <a:off x="0" y="0"/>
+                      <a:ext cx="7553960" cy="3328035"/>
+                    </a:xfrm>
+                    <a:prstGeom prst="rect">
+                      <a:avLst/>
+                    </a:prstGeom>
+                    <a:noFill/>
+                    <a:ln>
+                      <a:noFill/>
+                    </a:ln>
+                  </pic:spPr>
+                </pic:pic>
+              </a:graphicData>
+            </a:graphic>
+          </wp:anchor>
+        </w:drawing>
+      </w:r>
+    </w:p>
+    <w:p>
+      <w:pPr>
+        <w:bidi w:val="0"/>
+        <w:rPr>
+          <w:rFonts w:hint="default"/>
+          <w:lang w:val="en-US" w:eastAsia="zh-CN"/>
+        </w:rPr>
+      </w:pPr>
+    </w:p>
+    <w:p>
+      <w:pPr>
+        <w:tabs>
+          <w:tab w:val="left" w:pos="1122"/>
+        </w:tabs>
+        <w:bidi w:val="0"/>
+        <w:jc w:val="left"/>
+        <w:rPr>
+          <w:rFonts w:hint="default"/>
+          <w:lang w:val="en-US" w:eastAsia="zh-CN"/>
+        </w:rPr>
+        <w:sectPr>
+          <w:pgSz w:w="11906" w:h="16838"/>
+          <w:pgMar w:top="1440" w:right="1800" w:bottom="1440" w:left="1800" w:header="851" w:footer="992" w:gutter="0"/>
+          <w:cols w:space="425" w:num="1"/>
+          <w:docGrid w:type="lines" w:linePitch="312" w:charSpace="0"/>
+        </w:sectPr>
+      </w:pPr>
+      <w:r>
+        <w:rPr>
+          <w:rFonts w:hint="default"/>
+          <w:lang w:val="en-US" w:eastAsia="zh-CN"/>
+        </w:rPr>
+        <w:tab/>
+      </w:r>
+    </w:p>
+    <w:p>
+      <w:pPr>
+        <w:bidi w:val="0"/>
+        <w:ind w:firstLine="522" w:firstLineChars="0"/>
+        <w:jc w:val="left"/>
+      </w:pPr>
+      <w:r>
+        <w:drawing>
+          <wp:anchor distT="0" distB="0" distL="114935" distR="114935" simplePos="0" relativeHeight="251678720" behindDoc="1" locked="0" layoutInCell="1" allowOverlap="1">
+            <wp:simplePos x="0" y="0"/>
+            <wp:positionH relativeFrom="column">
+              <wp:posOffset>-228600</wp:posOffset>
+            </wp:positionH>
+            <wp:positionV relativeFrom="paragraph">
+              <wp:posOffset>97155</wp:posOffset>
+            </wp:positionV>
+            <wp:extent cx="6314440" cy="4023360"/>
+            <wp:effectExtent l="0" t="0" r="10160" b="15240"/>
+            <wp:wrapNone/>
+            <wp:docPr id="20" name="图片 7"/>
+            <wp:cNvGraphicFramePr>
+              <a:graphicFrameLocks xmlns:a="http://schemas.openxmlformats.org/drawingml/2006/main" noChangeAspect="1"/>
+            </wp:cNvGraphicFramePr>
+            <a:graphic xmlns:a="http://schemas.openxmlformats.org/drawingml/2006/main">
+              <a:graphicData uri="http://schemas.openxmlformats.org/drawingml/2006/picture">
+                <pic:pic xmlns:pic="http://schemas.openxmlformats.org/drawingml/2006/picture">
+                  <pic:nvPicPr>
+                    <pic:cNvPr id="20" name="图片 7"/>
+                    <pic:cNvPicPr>
+                      <a:picLocks noChangeAspect="1"/>
+                    </pic:cNvPicPr>
+                  </pic:nvPicPr>
+                  <pic:blipFill>
+                    <a:blip r:embed="rId23"/>
+                    <a:stretch>
+                      <a:fillRect/>
+                    </a:stretch>
+                  </pic:blipFill>
+                  <pic:spPr>
+                    <a:xfrm>
+                      <a:off x="0" y="0"/>
+                      <a:ext cx="6314440" cy="4023360"/>
+                    </a:xfrm>
+                    <a:prstGeom prst="rect">
+                      <a:avLst/>
+                    </a:prstGeom>
+                    <a:noFill/>
+                    <a:ln>
+                      <a:noFill/>
+                    </a:ln>
+                  </pic:spPr>
+                </pic:pic>
+              </a:graphicData>
+            </a:graphic>
+          </wp:anchor>
+        </w:drawing>
+      </w:r>
+    </w:p>
+    <w:p>
+      <w:pPr>
+        <w:bidi w:val="0"/>
+        <w:rPr>
+          <w:rFonts w:hint="default" w:asciiTheme="minorHAnsi" w:hAnsiTheme="minorHAnsi" w:eastAsiaTheme="minorEastAsia" w:cstheme="minorBidi"/>
+          <w:kern w:val="2"/>
+          <w:sz w:val="21"/>
+          <w:szCs w:val="24"/>
+          <w:lang w:val="en-US" w:eastAsia="zh-CN" w:bidi="ar-SA"/>
+        </w:rPr>
+      </w:pPr>
+    </w:p>
+    <w:p>
+      <w:pPr>
+        <w:bidi w:val="0"/>
+        <w:rPr>
+          <w:rFonts w:hint="default"/>
+          <w:lang w:val="en-US" w:eastAsia="zh-CN"/>
+        </w:rPr>
+      </w:pPr>
+    </w:p>
+    <w:p>
+      <w:pPr>
+        <w:bidi w:val="0"/>
+        <w:rPr>
+          <w:rFonts w:hint="default"/>
+          <w:lang w:val="en-US" w:eastAsia="zh-CN"/>
+        </w:rPr>
+      </w:pPr>
+    </w:p>
+    <w:p>
+      <w:pPr>
+        <w:bidi w:val="0"/>
+        <w:rPr>
+          <w:rFonts w:hint="default"/>
+          <w:lang w:val="en-US" w:eastAsia="zh-CN"/>
+        </w:rPr>
+      </w:pPr>
+    </w:p>
+    <w:p>
+      <w:pPr>
+        <w:bidi w:val="0"/>
+        <w:rPr>
+          <w:rFonts w:hint="default"/>
+          <w:lang w:val="en-US" w:eastAsia="zh-CN"/>
+        </w:rPr>
+      </w:pPr>
+    </w:p>
+    <w:p>
+      <w:pPr>
+        <w:bidi w:val="0"/>
+        <w:rPr>
+          <w:rFonts w:hint="default"/>
+          <w:lang w:val="en-US" w:eastAsia="zh-CN"/>
+        </w:rPr>
+      </w:pPr>
+    </w:p>
+    <w:p>
+      <w:pPr>
+        <w:bidi w:val="0"/>
+        <w:rPr>
+          <w:rFonts w:hint="default"/>
+          <w:lang w:val="en-US" w:eastAsia="zh-CN"/>
+        </w:rPr>
+      </w:pPr>
+    </w:p>
+    <w:p>
+      <w:pPr>
+        <w:bidi w:val="0"/>
+        <w:rPr>
+          <w:rFonts w:hint="default"/>
+          <w:lang w:val="en-US" w:eastAsia="zh-CN"/>
+        </w:rPr>
+      </w:pPr>
+    </w:p>
+    <w:p>
+      <w:pPr>
+        <w:bidi w:val="0"/>
+        <w:rPr>
+          <w:rFonts w:hint="default"/>
+          <w:lang w:val="en-US" w:eastAsia="zh-CN"/>
+        </w:rPr>
+      </w:pPr>
+    </w:p>
+    <w:p>
+      <w:pPr>
+        <w:bidi w:val="0"/>
+        <w:rPr>
+          <w:rFonts w:hint="default"/>
+          <w:lang w:val="en-US" w:eastAsia="zh-CN"/>
+        </w:rPr>
+      </w:pPr>
+    </w:p>
+    <w:p>
+      <w:pPr>
+        <w:bidi w:val="0"/>
+        <w:rPr>
+          <w:rFonts w:hint="default"/>
+          <w:lang w:val="en-US" w:eastAsia="zh-CN"/>
+        </w:rPr>
+      </w:pPr>
+    </w:p>
+    <w:p>
+      <w:pPr>
+        <w:bidi w:val="0"/>
+        <w:rPr>
+          <w:rFonts w:hint="default"/>
+          <w:lang w:val="en-US" w:eastAsia="zh-CN"/>
+        </w:rPr>
+      </w:pPr>
+    </w:p>
+    <w:p>
+      <w:pPr>
+        <w:bidi w:val="0"/>
+        <w:rPr>
+          <w:rFonts w:hint="default"/>
+          <w:lang w:val="en-US" w:eastAsia="zh-CN"/>
+        </w:rPr>
+      </w:pPr>
+    </w:p>
+    <w:p>
+      <w:pPr>
+        <w:bidi w:val="0"/>
+        <w:rPr>
+          <w:rFonts w:hint="default"/>
+          <w:lang w:val="en-US" w:eastAsia="zh-CN"/>
+        </w:rPr>
+      </w:pPr>
+    </w:p>
+    <w:p>
+      <w:pPr>
+        <w:bidi w:val="0"/>
+        <w:rPr>
+          <w:rFonts w:hint="default"/>
+          <w:lang w:val="en-US" w:eastAsia="zh-CN"/>
+        </w:rPr>
+      </w:pPr>
+    </w:p>
+    <w:p>
+      <w:pPr>
+        <w:bidi w:val="0"/>
+        <w:rPr>
+          <w:rFonts w:hint="default"/>
+          <w:lang w:val="en-US" w:eastAsia="zh-CN"/>
+        </w:rPr>
+      </w:pPr>
+    </w:p>
+    <w:p>
+      <w:pPr>
+        <w:bidi w:val="0"/>
+        <w:rPr>
+          <w:rFonts w:hint="default"/>
+          <w:lang w:val="en-US" w:eastAsia="zh-CN"/>
+        </w:rPr>
+      </w:pPr>
+    </w:p>
+    <w:p>
+      <w:pPr>
+        <w:bidi w:val="0"/>
+        <w:rPr>
+          <w:rFonts w:hint="default"/>
+          <w:lang w:val="en-US" w:eastAsia="zh-CN"/>
+        </w:rPr>
+      </w:pPr>
+    </w:p>
+    <w:p>
+      <w:pPr>
+        <w:bidi w:val="0"/>
+        <w:rPr>
+          <w:rFonts w:hint="default"/>
+          <w:lang w:val="en-US" w:eastAsia="zh-CN"/>
+        </w:rPr>
+      </w:pPr>
+    </w:p>
+    <w:p>
+      <w:pPr>
+        <w:bidi w:val="0"/>
+        <w:rPr>
+          <w:rFonts w:hint="default"/>
+          <w:lang w:val="en-US" w:eastAsia="zh-CN"/>
+        </w:rPr>
+      </w:pPr>
+    </w:p>
+    <w:p>
+      <w:pPr>
+        <w:bidi w:val="0"/>
+        <w:rPr>
+          <w:rFonts w:hint="default"/>
+          <w:lang w:val="en-US" w:eastAsia="zh-CN"/>
+        </w:rPr>
+      </w:pPr>
+    </w:p>
+    <w:p>
+      <w:pPr>
+        <w:bidi w:val="0"/>
+        <w:rPr>
+          <w:rFonts w:hint="default"/>
+          <w:lang w:val="en-US" w:eastAsia="zh-CN"/>
+        </w:rPr>
+      </w:pPr>
+    </w:p>
+    <w:p>
+      <w:pPr>
+        <w:bidi w:val="0"/>
+        <w:ind w:firstLine="334" w:firstLineChars="0"/>
+        <w:jc w:val="left"/>
+      </w:pPr>
+      <w:r>
+        <w:drawing>
+          <wp:anchor distT="0" distB="0" distL="114935" distR="114935" simplePos="0" relativeHeight="251679744" behindDoc="1" locked="0" layoutInCell="1" allowOverlap="1">
+            <wp:simplePos x="0" y="0"/>
+            <wp:positionH relativeFrom="column">
+              <wp:posOffset>-1115060</wp:posOffset>
+            </wp:positionH>
+            <wp:positionV relativeFrom="paragraph">
+              <wp:posOffset>37465</wp:posOffset>
+            </wp:positionV>
+            <wp:extent cx="7561580" cy="3185795"/>
+            <wp:effectExtent l="0" t="0" r="1270" b="14605"/>
+            <wp:wrapNone/>
+            <wp:docPr id="21" name="图片 8"/>
+            <wp:cNvGraphicFramePr>
+              <a:graphicFrameLocks xmlns:a="http://schemas.openxmlformats.org/drawingml/2006/main" noChangeAspect="1"/>
+            </wp:cNvGraphicFramePr>
+            <a:graphic xmlns:a="http://schemas.openxmlformats.org/drawingml/2006/main">
+              <a:graphicData uri="http://schemas.openxmlformats.org/drawingml/2006/picture">
+                <pic:pic xmlns:pic="http://schemas.openxmlformats.org/drawingml/2006/picture">
+                  <pic:nvPicPr>
+                    <pic:cNvPr id="21" name="图片 8"/>
+                    <pic:cNvPicPr>
+                      <a:picLocks noChangeAspect="1"/>
+                    </pic:cNvPicPr>
+                  </pic:nvPicPr>
+                  <pic:blipFill>
+                    <a:blip r:embed="rId24"/>
+                    <a:stretch>
+                      <a:fillRect/>
+                    </a:stretch>
+                  </pic:blipFill>
+                  <pic:spPr>
+                    <a:xfrm>
+                      <a:off x="0" y="0"/>
+                      <a:ext cx="7561580" cy="3185795"/>
+                    </a:xfrm>
+                    <a:prstGeom prst="rect">
+                      <a:avLst/>
+                    </a:prstGeom>
+                    <a:noFill/>
+                    <a:ln>
+                      <a:noFill/>
+                    </a:ln>
+                  </pic:spPr>
+                </pic:pic>
+              </a:graphicData>
+            </a:graphic>
+          </wp:anchor>
+        </w:drawing>
+      </w:r>
+    </w:p>
+    <w:p>
+      <w:pPr>
+        <w:bidi w:val="0"/>
+        <w:rPr>
+          <w:rFonts w:hint="default" w:asciiTheme="minorHAnsi" w:hAnsiTheme="minorHAnsi" w:eastAsiaTheme="minorEastAsia" w:cstheme="minorBidi"/>
+          <w:kern w:val="2"/>
+          <w:sz w:val="21"/>
+          <w:szCs w:val="24"/>
+          <w:lang w:val="en-US" w:eastAsia="zh-CN" w:bidi="ar-SA"/>
+        </w:rPr>
+      </w:pPr>
+    </w:p>
+    <w:p>
+      <w:pPr>
+        <w:bidi w:val="0"/>
+        <w:rPr>
+          <w:rFonts w:hint="default"/>
+          <w:lang w:val="en-US" w:eastAsia="zh-CN"/>
+        </w:rPr>
+      </w:pPr>
+    </w:p>
+    <w:p>
+      <w:pPr>
+        <w:bidi w:val="0"/>
+        <w:rPr>
+          <w:rFonts w:hint="default"/>
+          <w:lang w:val="en-US" w:eastAsia="zh-CN"/>
+        </w:rPr>
+      </w:pPr>
+    </w:p>
+    <w:p>
+      <w:pPr>
+        <w:bidi w:val="0"/>
+        <w:rPr>
+          <w:rFonts w:hint="default"/>
+          <w:lang w:val="en-US" w:eastAsia="zh-CN"/>
+        </w:rPr>
+      </w:pPr>
+    </w:p>
+    <w:p>
+      <w:pPr>
+        <w:bidi w:val="0"/>
+        <w:rPr>
+          <w:rFonts w:hint="default"/>
+          <w:lang w:val="en-US" w:eastAsia="zh-CN"/>
+        </w:rPr>
+      </w:pPr>
+    </w:p>
+    <w:p>
+      <w:pPr>
+        <w:bidi w:val="0"/>
+        <w:rPr>
+          <w:rFonts w:hint="default"/>
+          <w:lang w:val="en-US" w:eastAsia="zh-CN"/>
+        </w:rPr>
+      </w:pPr>
+    </w:p>
+    <w:p>
+      <w:pPr>
+        <w:bidi w:val="0"/>
+        <w:rPr>
+          <w:rFonts w:hint="default"/>
+          <w:lang w:val="en-US" w:eastAsia="zh-CN"/>
+        </w:rPr>
+      </w:pPr>
+    </w:p>
+    <w:p>
+      <w:pPr>
+        <w:bidi w:val="0"/>
+        <w:rPr>
+          <w:rFonts w:hint="default"/>
+          <w:lang w:val="en-US" w:eastAsia="zh-CN"/>
+        </w:rPr>
+      </w:pPr>
+    </w:p>
+    <w:p>
+      <w:pPr>
+        <w:bidi w:val="0"/>
+        <w:rPr>
+          <w:rFonts w:hint="default"/>
+          <w:lang w:val="en-US" w:eastAsia="zh-CN"/>
+        </w:rPr>
+      </w:pPr>
+    </w:p>
+    <w:p>
+      <w:pPr>
+        <w:bidi w:val="0"/>
+        <w:rPr>
+          <w:rFonts w:hint="default"/>
+          <w:lang w:val="en-US" w:eastAsia="zh-CN"/>
+        </w:rPr>
+      </w:pPr>
+    </w:p>
+    <w:p>
+      <w:pPr>
+        <w:bidi w:val="0"/>
+        <w:rPr>
+          <w:rFonts w:hint="default"/>
+          <w:lang w:val="en-US" w:eastAsia="zh-CN"/>
+        </w:rPr>
+      </w:pPr>
+    </w:p>
+    <w:p>
+      <w:pPr>
+        <w:bidi w:val="0"/>
+        <w:rPr>
+          <w:rFonts w:hint="default"/>
+          <w:lang w:val="en-US" w:eastAsia="zh-CN"/>
+        </w:rPr>
+      </w:pPr>
+    </w:p>
+    <w:p>
+      <w:pPr>
+        <w:bidi w:val="0"/>
+        <w:rPr>
+          <w:rFonts w:hint="default"/>
+          <w:lang w:val="en-US" w:eastAsia="zh-CN"/>
+        </w:rPr>
+      </w:pPr>
+    </w:p>
+    <w:p>
+      <w:pPr>
+        <w:bidi w:val="0"/>
+        <w:rPr>
+          <w:rFonts w:hint="default"/>
+          <w:lang w:val="en-US" w:eastAsia="zh-CN"/>
+        </w:rPr>
+      </w:pPr>
+    </w:p>
+    <w:p>
+      <w:pPr>
+        <w:bidi w:val="0"/>
+        <w:rPr>
+          <w:rFonts w:hint="default"/>
+          <w:lang w:val="en-US" w:eastAsia="zh-CN"/>
+        </w:rPr>
+      </w:pPr>
+    </w:p>
+    <w:p>
+      <w:pPr>
+        <w:bidi w:val="0"/>
+        <w:rPr>
+          <w:rFonts w:hint="default"/>
+          <w:lang w:val="en-US" w:eastAsia="zh-CN"/>
+        </w:rPr>
+      </w:pPr>
+    </w:p>
+    <w:p>
+      <w:pPr>
+        <w:bidi w:val="0"/>
+        <w:rPr>
+          <w:rFonts w:hint="default"/>
+          <w:lang w:val="en-US" w:eastAsia="zh-CN"/>
+        </w:rPr>
+      </w:pPr>
+    </w:p>
+    <w:p>
+      <w:pPr>
+        <w:bidi w:val="0"/>
+        <w:rPr>
+          <w:rFonts w:hint="default"/>
+          <w:lang w:val="en-US" w:eastAsia="zh-CN"/>
+        </w:rPr>
+      </w:pPr>
+    </w:p>
+    <w:p>
+      <w:pPr>
+        <w:tabs>
+          <w:tab w:val="left" w:pos="2184"/>
+        </w:tabs>
+        <w:bidi w:val="0"/>
+        <w:jc w:val="left"/>
+        <w:rPr>
+          <w:rFonts w:hint="default"/>
+          <w:lang w:val="en-US" w:eastAsia="zh-CN"/>
+        </w:rPr>
+        <w:sectPr>
+          <w:pgSz w:w="11906" w:h="16838"/>
+          <w:pgMar w:top="1440" w:right="1800" w:bottom="1440" w:left="1800" w:header="851" w:footer="992" w:gutter="0"/>
+          <w:cols w:space="425" w:num="1"/>
+          <w:docGrid w:type="lines" w:linePitch="312" w:charSpace="0"/>
+        </w:sectPr>
+      </w:pPr>
+      <w:r>
+        <w:rPr>
+          <w:rFonts w:hint="default"/>
+          <w:lang w:val="en-US" w:eastAsia="zh-CN"/>
+        </w:rPr>
+        <w:tab/>
+      </w:r>
+    </w:p>
+    <w:p>
+      <w:pPr>
+        <w:tabs>
+          <w:tab w:val="left" w:pos="2184"/>
+        </w:tabs>
+        <w:bidi w:val="0"/>
+        <w:jc w:val="left"/>
+        <w:rPr>
+          <w:rFonts w:hint="default"/>
+          <w:lang w:val="en-US" w:eastAsia="zh-CN"/>
+        </w:rPr>
+      </w:pPr>
+      <w:bookmarkStart w:id="0" w:name="_GoBack"/>
+      <w:bookmarkEnd w:id="0"/>
+      <w:r>
+        <w:drawing>
+          <wp:anchor distT="0" distB="0" distL="114935" distR="114935" simplePos="0" relativeHeight="251681792" behindDoc="1" locked="0" layoutInCell="1" allowOverlap="1">
+            <wp:simplePos x="0" y="0"/>
+            <wp:positionH relativeFrom="column">
+              <wp:posOffset>-436245</wp:posOffset>
+            </wp:positionH>
+            <wp:positionV relativeFrom="paragraph">
+              <wp:posOffset>4836160</wp:posOffset>
+            </wp:positionV>
+            <wp:extent cx="5154930" cy="4855845"/>
+            <wp:effectExtent l="0" t="0" r="7620" b="1905"/>
+            <wp:wrapNone/>
+            <wp:docPr id="23" name="图片 10"/>
+            <wp:cNvGraphicFramePr>
+              <a:graphicFrameLocks xmlns:a="http://schemas.openxmlformats.org/drawingml/2006/main" noChangeAspect="1"/>
+            </wp:cNvGraphicFramePr>
+            <a:graphic xmlns:a="http://schemas.openxmlformats.org/drawingml/2006/main">
+              <a:graphicData uri="http://schemas.openxmlformats.org/drawingml/2006/picture">
+                <pic:pic xmlns:pic="http://schemas.openxmlformats.org/drawingml/2006/picture">
+                  <pic:nvPicPr>
+                    <pic:cNvPr id="23" name="图片 10"/>
+                    <pic:cNvPicPr>
+                      <a:picLocks noChangeAspect="1"/>
+                    </pic:cNvPicPr>
+                  </pic:nvPicPr>
+                  <pic:blipFill>
+                    <a:blip r:embed="rId25"/>
+                    <a:stretch>
+                      <a:fillRect/>
+                    </a:stretch>
+                  </pic:blipFill>
+                  <pic:spPr>
+                    <a:xfrm>
+                      <a:off x="0" y="0"/>
+                      <a:ext cx="5154930" cy="4855845"/>
+                    </a:xfrm>
+                    <a:prstGeom prst="rect">
+                      <a:avLst/>
+                    </a:prstGeom>
+                    <a:noFill/>
+                    <a:ln>
+                      <a:noFill/>
+                    </a:ln>
+                  </pic:spPr>
+                </pic:pic>
+              </a:graphicData>
+            </a:graphic>
+          </wp:anchor>
+        </w:drawing>
+      </w:r>
+      <w:r>
+        <w:drawing>
+          <wp:anchor distT="0" distB="0" distL="114935" distR="114935" simplePos="0" relativeHeight="251680768" behindDoc="1" locked="0" layoutInCell="1" allowOverlap="1">
+            <wp:simplePos x="0" y="0"/>
+            <wp:positionH relativeFrom="column">
+              <wp:posOffset>-883920</wp:posOffset>
+            </wp:positionH>
+            <wp:positionV relativeFrom="paragraph">
+              <wp:posOffset>-113665</wp:posOffset>
+            </wp:positionV>
+            <wp:extent cx="6806565" cy="4839970"/>
+            <wp:effectExtent l="0" t="0" r="13335" b="17780"/>
+            <wp:wrapNone/>
+            <wp:docPr id="22" name="图片 9"/>
+            <wp:cNvGraphicFramePr>
+              <a:graphicFrameLocks xmlns:a="http://schemas.openxmlformats.org/drawingml/2006/main" noChangeAspect="1"/>
+            </wp:cNvGraphicFramePr>
+            <a:graphic xmlns:a="http://schemas.openxmlformats.org/drawingml/2006/main">
+              <a:graphicData uri="http://schemas.openxmlformats.org/drawingml/2006/picture">
+                <pic:pic xmlns:pic="http://schemas.openxmlformats.org/drawingml/2006/picture">
+                  <pic:nvPicPr>
+                    <pic:cNvPr id="22" name="图片 9"/>
+                    <pic:cNvPicPr>
+                      <a:picLocks noChangeAspect="1"/>
+                    </pic:cNvPicPr>
+                  </pic:nvPicPr>
+                  <pic:blipFill>
+                    <a:blip r:embed="rId26"/>
+                    <a:stretch>
+                      <a:fillRect/>
+                    </a:stretch>
+                  </pic:blipFill>
+                  <pic:spPr>
+                    <a:xfrm>
+                      <a:off x="0" y="0"/>
+                      <a:ext cx="6806565" cy="4839970"/>
+                    </a:xfrm>
+                    <a:prstGeom prst="rect">
+                      <a:avLst/>
+                    </a:prstGeom>
+                    <a:noFill/>
+                    <a:ln>
+                      <a:noFill/>
+                    </a:ln>
+                  </pic:spPr>
+                </pic:pic>
+              </a:graphicData>
+            </a:graphic>
+          </wp:anchor>
+        </w:drawing>
+      </w:r>
     </w:p>
     <w:sectPr>
       <w:pgSz w:w="11906" w:h="16838"/>

</xml_diff>